<commit_message>
updated requirements priorities and flexible code/create documentation
</commit_message>
<xml_diff>
--- a/doc/REQUIREMENTS_FOR_GGC_MAPS.docx
+++ b/doc/REQUIREMENTS_FOR_GGC_MAPS.docx
@@ -118,20 +118,8 @@
           <w:sz w:val="28"/>
           <w:szCs w:val="28"/>
         </w:rPr>
-        <w:t xml:space="preserve">Jonathan </w:t>
-      </w:r>
-      <w:proofErr w:type="spellStart"/>
-      <w:r>
-        <w:rPr>
-          <w:rFonts w:ascii="TimesNewRomanPS" w:eastAsia="Times New Roman" w:hAnsi="TimesNewRomanPS" w:cs="Times New Roman"/>
-          <w:b/>
-          <w:bCs/>
-          <w:sz w:val="28"/>
-          <w:szCs w:val="28"/>
-        </w:rPr>
-        <w:t>Mwizerwa</w:t>
-      </w:r>
-      <w:proofErr w:type="spellEnd"/>
+        <w:t>Jonathan Mwizerwa</w:t>
+      </w:r>
       <w:r>
         <w:rPr>
           <w:rFonts w:ascii="TimesNewRomanPS" w:eastAsia="Times New Roman" w:hAnsi="TimesNewRomanPS" w:cs="Times New Roman"/>
@@ -253,15 +241,7 @@
         <w:rPr>
           <w:rFonts w:ascii="TimesNewRomanPSMT" w:eastAsia="Times New Roman" w:hAnsi="TimesNewRomanPSMT" w:cs="Times New Roman"/>
         </w:rPr>
-        <w:t>Our s</w:t>
-      </w:r>
-      <w:bookmarkStart w:id="0" w:name="_GoBack"/>
-      <w:bookmarkEnd w:id="0"/>
-      <w:r>
-        <w:rPr>
-          <w:rFonts w:ascii="TimesNewRomanPSMT" w:eastAsia="Times New Roman" w:hAnsi="TimesNewRomanPSMT" w:cs="Times New Roman"/>
-        </w:rPr>
-        <w:t>econdary task is to fix bugs or resolve issues.</w:t>
+        <w:t>Our secondary task is to fix bugs or resolve issues.</w:t>
       </w:r>
       <w:r>
         <w:rPr>
@@ -484,7 +464,7 @@
           <w:noProof/>
         </w:rPr>
         <w:drawing>
-          <wp:inline distT="0" distB="0" distL="0" distR="0">
+          <wp:inline distT="0" distB="0" distL="0" distR="0" wp14:anchorId="1422D943" wp14:editId="17F5A7E0">
             <wp:extent cx="3271520" cy="10160"/>
             <wp:effectExtent l="0" t="0" r="5080" b="2540"/>
             <wp:docPr id="3" name="Picture 3" descr="page2image41548224"/>
@@ -562,7 +542,7 @@
           <w:noProof/>
         </w:rPr>
         <w:drawing>
-          <wp:inline distT="0" distB="0" distL="0" distR="0">
+          <wp:inline distT="0" distB="0" distL="0" distR="0" wp14:anchorId="4635E942" wp14:editId="1D425B40">
             <wp:extent cx="1828800" cy="10160"/>
             <wp:effectExtent l="0" t="0" r="0" b="2540"/>
             <wp:docPr id="1" name="Picture 1" descr="page2image41549184"/>
@@ -802,92 +782,15 @@
                 <w:b/>
                 <w:bCs/>
               </w:rPr>
-              <w:t xml:space="preserve">HIGH </w:t>
-            </w:r>
-          </w:p>
-        </w:tc>
-      </w:tr>
-      <w:tr>
-        <w:tc>
-          <w:tcPr>
-            <w:tcW w:w="0" w:type="auto"/>
-            <w:tcBorders>
-              <w:top w:val="single" w:sz="6" w:space="0" w:color="000000"/>
-              <w:left w:val="single" w:sz="6" w:space="0" w:color="000000"/>
-              <w:bottom w:val="single" w:sz="6" w:space="0" w:color="000000"/>
-              <w:right w:val="single" w:sz="6" w:space="0" w:color="000000"/>
-            </w:tcBorders>
-            <w:vAlign w:val="center"/>
-            <w:hideMark/>
-          </w:tcPr>
-          <w:p>
-            <w:pPr>
-              <w:spacing w:before="100" w:beforeAutospacing="1" w:after="100" w:afterAutospacing="1"/>
-              <w:rPr>
-                <w:rFonts w:ascii="Times New Roman" w:eastAsia="Times New Roman" w:hAnsi="Times New Roman" w:cs="Times New Roman"/>
-              </w:rPr>
-            </w:pPr>
-            <w:r>
-              <w:rPr>
-                <w:rFonts w:ascii="Times New Roman" w:eastAsia="Times New Roman" w:hAnsi="Times New Roman" w:cs="Times New Roman"/>
-              </w:rPr>
-              <w:t>Show bus stops with updated bus schedules on map.</w:t>
-            </w:r>
-          </w:p>
-        </w:tc>
-        <w:tc>
-          <w:tcPr>
-            <w:tcW w:w="3963" w:type="dxa"/>
-            <w:tcBorders>
-              <w:top w:val="single" w:sz="6" w:space="0" w:color="000000"/>
-              <w:left w:val="single" w:sz="6" w:space="0" w:color="000000"/>
-              <w:bottom w:val="single" w:sz="6" w:space="0" w:color="000000"/>
-              <w:right w:val="single" w:sz="6" w:space="0" w:color="000000"/>
-            </w:tcBorders>
-            <w:vAlign w:val="center"/>
-            <w:hideMark/>
-          </w:tcPr>
-          <w:p>
-            <w:pPr>
-              <w:spacing w:before="100" w:beforeAutospacing="1" w:after="100" w:afterAutospacing="1"/>
-              <w:rPr>
-                <w:rFonts w:ascii="Times New Roman" w:eastAsia="Times New Roman" w:hAnsi="Times New Roman" w:cs="Times New Roman"/>
-              </w:rPr>
-            </w:pPr>
-            <w:r>
-              <w:rPr>
-                <w:rFonts w:ascii="Times New Roman" w:eastAsia="Times New Roman" w:hAnsi="Times New Roman" w:cs="Times New Roman"/>
-              </w:rPr>
-              <w:t>Users would have the convenience of knowing the bus schedule without looking it up.</w:t>
-            </w:r>
-          </w:p>
-        </w:tc>
-        <w:tc>
-          <w:tcPr>
-            <w:tcW w:w="1882" w:type="dxa"/>
-            <w:tcBorders>
-              <w:top w:val="single" w:sz="6" w:space="0" w:color="000000"/>
-              <w:left w:val="single" w:sz="6" w:space="0" w:color="000000"/>
-              <w:bottom w:val="single" w:sz="6" w:space="0" w:color="000000"/>
-              <w:right w:val="single" w:sz="6" w:space="0" w:color="000000"/>
-            </w:tcBorders>
-            <w:vAlign w:val="center"/>
-            <w:hideMark/>
-          </w:tcPr>
-          <w:p>
-            <w:pPr>
-              <w:spacing w:before="100" w:beforeAutospacing="1" w:after="100" w:afterAutospacing="1"/>
-              <w:rPr>
-                <w:rFonts w:ascii="Times New Roman" w:eastAsia="Times New Roman" w:hAnsi="Times New Roman" w:cs="Times New Roman"/>
-              </w:rPr>
-            </w:pPr>
+              <w:t>MEDIUM</w:t>
+            </w:r>
             <w:r>
               <w:rPr>
                 <w:rFonts w:ascii="TimesNewRomanPS" w:eastAsia="Times New Roman" w:hAnsi="TimesNewRomanPS" w:cs="Times New Roman"/>
                 <w:b/>
                 <w:bCs/>
               </w:rPr>
-              <w:t xml:space="preserve">HIGH </w:t>
+              <w:t xml:space="preserve"> </w:t>
             </w:r>
           </w:p>
         </w:tc>
@@ -916,8 +819,7 @@
               <w:rPr>
                 <w:rFonts w:ascii="Times New Roman" w:eastAsia="Times New Roman" w:hAnsi="Times New Roman" w:cs="Times New Roman"/>
               </w:rPr>
-              <w:lastRenderedPageBreak/>
-              <w:t>Show arrows with fire escape routes on map.</w:t>
+              <w:t>Show bus stops with updated bus schedules on map.</w:t>
             </w:r>
           </w:p>
         </w:tc>
@@ -944,7 +846,7 @@
               <w:rPr>
                 <w:rFonts w:ascii="Times New Roman" w:eastAsia="Times New Roman" w:hAnsi="Times New Roman" w:cs="Times New Roman"/>
               </w:rPr>
-              <w:t>In the event of an emergency, a user could use this information to better escape danger.</w:t>
+              <w:t>Users would have the convenience of knowing the bus schedule without looking it up.</w:t>
             </w:r>
           </w:p>
         </w:tc>
@@ -973,92 +875,186 @@
                 <w:b/>
                 <w:bCs/>
               </w:rPr>
-              <w:t xml:space="preserve">HIGH </w:t>
-            </w:r>
-          </w:p>
-        </w:tc>
-      </w:tr>
-      <w:tr>
-        <w:tc>
-          <w:tcPr>
-            <w:tcW w:w="0" w:type="auto"/>
-            <w:tcBorders>
-              <w:top w:val="single" w:sz="6" w:space="0" w:color="000000"/>
-              <w:left w:val="single" w:sz="6" w:space="0" w:color="000000"/>
-              <w:bottom w:val="single" w:sz="6" w:space="0" w:color="000000"/>
-              <w:right w:val="single" w:sz="6" w:space="0" w:color="000000"/>
-            </w:tcBorders>
-            <w:vAlign w:val="center"/>
-            <w:hideMark/>
-          </w:tcPr>
-          <w:p>
-            <w:pPr>
-              <w:spacing w:before="100" w:beforeAutospacing="1" w:after="100" w:afterAutospacing="1"/>
-              <w:rPr>
-                <w:rFonts w:ascii="Times New Roman" w:eastAsia="Times New Roman" w:hAnsi="Times New Roman" w:cs="Times New Roman"/>
-              </w:rPr>
-            </w:pPr>
-            <w:r>
-              <w:rPr>
-                <w:rFonts w:ascii="Times New Roman" w:eastAsia="Times New Roman" w:hAnsi="Times New Roman" w:cs="Times New Roman"/>
-              </w:rPr>
-              <w:t>Update map with dining services/vending machines offered.</w:t>
-            </w:r>
-          </w:p>
-        </w:tc>
-        <w:tc>
-          <w:tcPr>
-            <w:tcW w:w="3963" w:type="dxa"/>
-            <w:tcBorders>
-              <w:top w:val="single" w:sz="6" w:space="0" w:color="000000"/>
-              <w:left w:val="single" w:sz="6" w:space="0" w:color="000000"/>
-              <w:bottom w:val="single" w:sz="6" w:space="0" w:color="000000"/>
-              <w:right w:val="single" w:sz="6" w:space="0" w:color="000000"/>
-            </w:tcBorders>
-            <w:vAlign w:val="center"/>
-            <w:hideMark/>
-          </w:tcPr>
-          <w:p>
-            <w:pPr>
-              <w:spacing w:before="100" w:beforeAutospacing="1" w:after="100" w:afterAutospacing="1"/>
-              <w:rPr>
-                <w:rFonts w:ascii="Times New Roman" w:eastAsia="Times New Roman" w:hAnsi="Times New Roman" w:cs="Times New Roman"/>
-              </w:rPr>
-            </w:pPr>
-            <w:r>
-              <w:rPr>
-                <w:rFonts w:ascii="Times New Roman" w:eastAsia="Times New Roman" w:hAnsi="Times New Roman" w:cs="Times New Roman"/>
-              </w:rPr>
-              <w:t>Knowing where the closest snickers is could prevent a mental breakdown.</w:t>
-            </w:r>
-          </w:p>
-        </w:tc>
-        <w:tc>
-          <w:tcPr>
-            <w:tcW w:w="1882" w:type="dxa"/>
-            <w:tcBorders>
-              <w:top w:val="single" w:sz="6" w:space="0" w:color="000000"/>
-              <w:left w:val="single" w:sz="6" w:space="0" w:color="000000"/>
-              <w:bottom w:val="single" w:sz="6" w:space="0" w:color="000000"/>
-              <w:right w:val="single" w:sz="6" w:space="0" w:color="000000"/>
-            </w:tcBorders>
-            <w:vAlign w:val="center"/>
-            <w:hideMark/>
-          </w:tcPr>
-          <w:p>
-            <w:pPr>
-              <w:spacing w:before="100" w:beforeAutospacing="1" w:after="100" w:afterAutospacing="1"/>
-              <w:rPr>
-                <w:rFonts w:ascii="Times New Roman" w:eastAsia="Times New Roman" w:hAnsi="Times New Roman" w:cs="Times New Roman"/>
-              </w:rPr>
-            </w:pPr>
+              <w:t>LOW</w:t>
+            </w:r>
             <w:r>
               <w:rPr>
                 <w:rFonts w:ascii="TimesNewRomanPS" w:eastAsia="Times New Roman" w:hAnsi="TimesNewRomanPS" w:cs="Times New Roman"/>
                 <w:b/>
                 <w:bCs/>
               </w:rPr>
-              <w:t>MEDIUM</w:t>
+              <w:t xml:space="preserve"> </w:t>
+            </w:r>
+          </w:p>
+        </w:tc>
+      </w:tr>
+      <w:tr>
+        <w:tc>
+          <w:tcPr>
+            <w:tcW w:w="0" w:type="auto"/>
+            <w:tcBorders>
+              <w:top w:val="single" w:sz="6" w:space="0" w:color="000000"/>
+              <w:left w:val="single" w:sz="6" w:space="0" w:color="000000"/>
+              <w:bottom w:val="single" w:sz="6" w:space="0" w:color="000000"/>
+              <w:right w:val="single" w:sz="6" w:space="0" w:color="000000"/>
+            </w:tcBorders>
+            <w:vAlign w:val="center"/>
+            <w:hideMark/>
+          </w:tcPr>
+          <w:p>
+            <w:pPr>
+              <w:spacing w:before="100" w:beforeAutospacing="1" w:after="100" w:afterAutospacing="1"/>
+              <w:rPr>
+                <w:rFonts w:ascii="Times New Roman" w:eastAsia="Times New Roman" w:hAnsi="Times New Roman" w:cs="Times New Roman"/>
+              </w:rPr>
+            </w:pPr>
+            <w:r>
+              <w:rPr>
+                <w:rFonts w:ascii="Times New Roman" w:eastAsia="Times New Roman" w:hAnsi="Times New Roman" w:cs="Times New Roman"/>
+              </w:rPr>
+              <w:lastRenderedPageBreak/>
+              <w:t>Show arrows with fire escape routes on map.</w:t>
+            </w:r>
+          </w:p>
+        </w:tc>
+        <w:tc>
+          <w:tcPr>
+            <w:tcW w:w="3963" w:type="dxa"/>
+            <w:tcBorders>
+              <w:top w:val="single" w:sz="6" w:space="0" w:color="000000"/>
+              <w:left w:val="single" w:sz="6" w:space="0" w:color="000000"/>
+              <w:bottom w:val="single" w:sz="6" w:space="0" w:color="000000"/>
+              <w:right w:val="single" w:sz="6" w:space="0" w:color="000000"/>
+            </w:tcBorders>
+            <w:vAlign w:val="center"/>
+            <w:hideMark/>
+          </w:tcPr>
+          <w:p>
+            <w:pPr>
+              <w:spacing w:before="100" w:beforeAutospacing="1" w:after="100" w:afterAutospacing="1"/>
+              <w:rPr>
+                <w:rFonts w:ascii="Times New Roman" w:eastAsia="Times New Roman" w:hAnsi="Times New Roman" w:cs="Times New Roman"/>
+              </w:rPr>
+            </w:pPr>
+            <w:r>
+              <w:rPr>
+                <w:rFonts w:ascii="Times New Roman" w:eastAsia="Times New Roman" w:hAnsi="Times New Roman" w:cs="Times New Roman"/>
+              </w:rPr>
+              <w:t>In the event of an emergency, a user could use this information to better escape danger.</w:t>
+            </w:r>
+          </w:p>
+        </w:tc>
+        <w:tc>
+          <w:tcPr>
+            <w:tcW w:w="1882" w:type="dxa"/>
+            <w:tcBorders>
+              <w:top w:val="single" w:sz="6" w:space="0" w:color="000000"/>
+              <w:left w:val="single" w:sz="6" w:space="0" w:color="000000"/>
+              <w:bottom w:val="single" w:sz="6" w:space="0" w:color="000000"/>
+              <w:right w:val="single" w:sz="6" w:space="0" w:color="000000"/>
+            </w:tcBorders>
+            <w:vAlign w:val="center"/>
+            <w:hideMark/>
+          </w:tcPr>
+          <w:p>
+            <w:pPr>
+              <w:spacing w:before="100" w:beforeAutospacing="1" w:after="100" w:afterAutospacing="1"/>
+              <w:rPr>
+                <w:rFonts w:ascii="Times New Roman" w:eastAsia="Times New Roman" w:hAnsi="Times New Roman" w:cs="Times New Roman"/>
+              </w:rPr>
+            </w:pPr>
+            <w:r>
+              <w:rPr>
+                <w:rFonts w:ascii="TimesNewRomanPS" w:eastAsia="Times New Roman" w:hAnsi="TimesNewRomanPS" w:cs="Times New Roman"/>
+                <w:b/>
+                <w:bCs/>
+              </w:rPr>
+              <w:t xml:space="preserve">HIGH </w:t>
+            </w:r>
+          </w:p>
+        </w:tc>
+      </w:tr>
+      <w:tr>
+        <w:tc>
+          <w:tcPr>
+            <w:tcW w:w="0" w:type="auto"/>
+            <w:tcBorders>
+              <w:top w:val="single" w:sz="6" w:space="0" w:color="000000"/>
+              <w:left w:val="single" w:sz="6" w:space="0" w:color="000000"/>
+              <w:bottom w:val="single" w:sz="6" w:space="0" w:color="000000"/>
+              <w:right w:val="single" w:sz="6" w:space="0" w:color="000000"/>
+            </w:tcBorders>
+            <w:vAlign w:val="center"/>
+            <w:hideMark/>
+          </w:tcPr>
+          <w:p>
+            <w:pPr>
+              <w:spacing w:before="100" w:beforeAutospacing="1" w:after="100" w:afterAutospacing="1"/>
+              <w:rPr>
+                <w:rFonts w:ascii="Times New Roman" w:eastAsia="Times New Roman" w:hAnsi="Times New Roman" w:cs="Times New Roman"/>
+              </w:rPr>
+            </w:pPr>
+            <w:r>
+              <w:rPr>
+                <w:rFonts w:ascii="Times New Roman" w:eastAsia="Times New Roman" w:hAnsi="Times New Roman" w:cs="Times New Roman"/>
+              </w:rPr>
+              <w:t>Update map with dining services/vending machines offered.</w:t>
+            </w:r>
+          </w:p>
+        </w:tc>
+        <w:tc>
+          <w:tcPr>
+            <w:tcW w:w="3963" w:type="dxa"/>
+            <w:tcBorders>
+              <w:top w:val="single" w:sz="6" w:space="0" w:color="000000"/>
+              <w:left w:val="single" w:sz="6" w:space="0" w:color="000000"/>
+              <w:bottom w:val="single" w:sz="6" w:space="0" w:color="000000"/>
+              <w:right w:val="single" w:sz="6" w:space="0" w:color="000000"/>
+            </w:tcBorders>
+            <w:vAlign w:val="center"/>
+            <w:hideMark/>
+          </w:tcPr>
+          <w:p>
+            <w:pPr>
+              <w:spacing w:before="100" w:beforeAutospacing="1" w:after="100" w:afterAutospacing="1"/>
+              <w:rPr>
+                <w:rFonts w:ascii="Times New Roman" w:eastAsia="Times New Roman" w:hAnsi="Times New Roman" w:cs="Times New Roman"/>
+              </w:rPr>
+            </w:pPr>
+            <w:r>
+              <w:rPr>
+                <w:rFonts w:ascii="Times New Roman" w:eastAsia="Times New Roman" w:hAnsi="Times New Roman" w:cs="Times New Roman"/>
+              </w:rPr>
+              <w:t>Knowing where the closest snickers is could prevent a mental breakdown.</w:t>
+            </w:r>
+          </w:p>
+        </w:tc>
+        <w:tc>
+          <w:tcPr>
+            <w:tcW w:w="1882" w:type="dxa"/>
+            <w:tcBorders>
+              <w:top w:val="single" w:sz="6" w:space="0" w:color="000000"/>
+              <w:left w:val="single" w:sz="6" w:space="0" w:color="000000"/>
+              <w:bottom w:val="single" w:sz="6" w:space="0" w:color="000000"/>
+              <w:right w:val="single" w:sz="6" w:space="0" w:color="000000"/>
+            </w:tcBorders>
+            <w:vAlign w:val="center"/>
+            <w:hideMark/>
+          </w:tcPr>
+          <w:p>
+            <w:pPr>
+              <w:spacing w:before="100" w:beforeAutospacing="1" w:after="100" w:afterAutospacing="1"/>
+              <w:rPr>
+                <w:rFonts w:ascii="Times New Roman" w:eastAsia="Times New Roman" w:hAnsi="Times New Roman" w:cs="Times New Roman"/>
+              </w:rPr>
+            </w:pPr>
+            <w:r>
+              <w:rPr>
+                <w:rFonts w:ascii="TimesNewRomanPS" w:eastAsia="Times New Roman" w:hAnsi="TimesNewRomanPS" w:cs="Times New Roman"/>
+                <w:b/>
+                <w:bCs/>
+              </w:rPr>
+              <w:t>LOW</w:t>
             </w:r>
           </w:p>
         </w:tc>
@@ -1277,7 +1273,183 @@
                 <w:b/>
                 <w:bCs/>
               </w:rPr>
-              <w:t xml:space="preserve">HIGH </w:t>
+              <w:t>LOW</w:t>
+            </w:r>
+            <w:r>
+              <w:rPr>
+                <w:rFonts w:ascii="TimesNewRomanPS" w:eastAsia="Times New Roman" w:hAnsi="TimesNewRomanPS" w:cs="Times New Roman"/>
+                <w:b/>
+                <w:bCs/>
+              </w:rPr>
+              <w:t xml:space="preserve"> </w:t>
+            </w:r>
+          </w:p>
+        </w:tc>
+      </w:tr>
+      <w:tr>
+        <w:tc>
+          <w:tcPr>
+            <w:tcW w:w="0" w:type="auto"/>
+            <w:tcBorders>
+              <w:top w:val="single" w:sz="6" w:space="0" w:color="000000"/>
+              <w:left w:val="single" w:sz="6" w:space="0" w:color="000000"/>
+              <w:bottom w:val="single" w:sz="6" w:space="0" w:color="000000"/>
+              <w:right w:val="single" w:sz="6" w:space="0" w:color="000000"/>
+            </w:tcBorders>
+            <w:vAlign w:val="center"/>
+          </w:tcPr>
+          <w:p>
+            <w:pPr>
+              <w:spacing w:before="100" w:beforeAutospacing="1" w:after="100" w:afterAutospacing="1"/>
+              <w:rPr>
+                <w:rFonts w:ascii="TimesNewRomanPSMT" w:eastAsia="Times New Roman" w:hAnsi="TimesNewRomanPSMT" w:cs="Times New Roman"/>
+              </w:rPr>
+            </w:pPr>
+            <w:r>
+              <w:rPr>
+                <w:rFonts w:ascii="TimesNewRomanPSMT" w:eastAsia="Times New Roman" w:hAnsi="TimesNewRomanPSMT" w:cs="Times New Roman"/>
+              </w:rPr>
+              <w:t>Make code more flexible</w:t>
+            </w:r>
+          </w:p>
+        </w:tc>
+        <w:tc>
+          <w:tcPr>
+            <w:tcW w:w="0" w:type="auto"/>
+            <w:tcBorders>
+              <w:top w:val="single" w:sz="6" w:space="0" w:color="000000"/>
+              <w:left w:val="single" w:sz="6" w:space="0" w:color="000000"/>
+              <w:bottom w:val="single" w:sz="6" w:space="0" w:color="000000"/>
+              <w:right w:val="single" w:sz="6" w:space="0" w:color="000000"/>
+            </w:tcBorders>
+            <w:vAlign w:val="center"/>
+          </w:tcPr>
+          <w:p>
+            <w:pPr>
+              <w:spacing w:before="100" w:beforeAutospacing="1" w:after="100" w:afterAutospacing="1"/>
+              <w:rPr>
+                <w:rFonts w:ascii="TimesNewRomanPSMT" w:eastAsia="Times New Roman" w:hAnsi="TimesNewRomanPSMT" w:cs="Times New Roman"/>
+              </w:rPr>
+            </w:pPr>
+            <w:r>
+              <w:rPr>
+                <w:rFonts w:ascii="TimesNewRomanPSMT" w:eastAsia="Times New Roman" w:hAnsi="TimesNewRomanPSMT" w:cs="Times New Roman"/>
+              </w:rPr>
+              <w:t>Decrease file size. Code easier to read.</w:t>
+            </w:r>
+          </w:p>
+        </w:tc>
+        <w:tc>
+          <w:tcPr>
+            <w:tcW w:w="0" w:type="auto"/>
+            <w:tcBorders>
+              <w:top w:val="single" w:sz="6" w:space="0" w:color="000000"/>
+              <w:left w:val="single" w:sz="6" w:space="0" w:color="000000"/>
+              <w:bottom w:val="single" w:sz="6" w:space="0" w:color="000000"/>
+              <w:right w:val="single" w:sz="6" w:space="0" w:color="000000"/>
+            </w:tcBorders>
+            <w:vAlign w:val="center"/>
+          </w:tcPr>
+          <w:p>
+            <w:pPr>
+              <w:spacing w:before="100" w:beforeAutospacing="1" w:after="100" w:afterAutospacing="1"/>
+              <w:rPr>
+                <w:rFonts w:ascii="TimesNewRomanPS" w:eastAsia="Times New Roman" w:hAnsi="TimesNewRomanPS" w:cs="Times New Roman"/>
+                <w:b/>
+                <w:bCs/>
+              </w:rPr>
+            </w:pPr>
+            <w:r>
+              <w:rPr>
+                <w:rFonts w:ascii="TimesNewRomanPS" w:eastAsia="Times New Roman" w:hAnsi="TimesNewRomanPS" w:cs="Times New Roman"/>
+                <w:b/>
+                <w:bCs/>
+              </w:rPr>
+              <w:t>LOW</w:t>
+            </w:r>
+          </w:p>
+        </w:tc>
+      </w:tr>
+      <w:tr>
+        <w:tc>
+          <w:tcPr>
+            <w:tcW w:w="0" w:type="auto"/>
+            <w:tcBorders>
+              <w:top w:val="single" w:sz="6" w:space="0" w:color="000000"/>
+              <w:left w:val="single" w:sz="6" w:space="0" w:color="000000"/>
+              <w:bottom w:val="single" w:sz="6" w:space="0" w:color="000000"/>
+              <w:right w:val="single" w:sz="6" w:space="0" w:color="000000"/>
+            </w:tcBorders>
+            <w:vAlign w:val="center"/>
+          </w:tcPr>
+          <w:p>
+            <w:pPr>
+              <w:spacing w:before="100" w:beforeAutospacing="1" w:after="100" w:afterAutospacing="1"/>
+              <w:rPr>
+                <w:rFonts w:ascii="TimesNewRomanPSMT" w:eastAsia="Times New Roman" w:hAnsi="TimesNewRomanPSMT" w:cs="Times New Roman"/>
+              </w:rPr>
+            </w:pPr>
+            <w:r>
+              <w:rPr>
+                <w:rFonts w:ascii="TimesNewRomanPSMT" w:eastAsia="Times New Roman" w:hAnsi="TimesNewRomanPSMT" w:cs="Times New Roman"/>
+              </w:rPr>
+              <w:t>Create documentation</w:t>
+            </w:r>
+          </w:p>
+        </w:tc>
+        <w:tc>
+          <w:tcPr>
+            <w:tcW w:w="0" w:type="auto"/>
+            <w:tcBorders>
+              <w:top w:val="single" w:sz="6" w:space="0" w:color="000000"/>
+              <w:left w:val="single" w:sz="6" w:space="0" w:color="000000"/>
+              <w:bottom w:val="single" w:sz="6" w:space="0" w:color="000000"/>
+              <w:right w:val="single" w:sz="6" w:space="0" w:color="000000"/>
+            </w:tcBorders>
+            <w:vAlign w:val="center"/>
+          </w:tcPr>
+          <w:p>
+            <w:pPr>
+              <w:spacing w:before="100" w:beforeAutospacing="1" w:after="100" w:afterAutospacing="1"/>
+              <w:rPr>
+                <w:rFonts w:ascii="TimesNewRomanPSMT" w:eastAsia="Times New Roman" w:hAnsi="TimesNewRomanPSMT" w:cs="Times New Roman"/>
+              </w:rPr>
+            </w:pPr>
+            <w:r>
+              <w:rPr>
+                <w:rFonts w:ascii="TimesNewRomanPSMT" w:eastAsia="Times New Roman" w:hAnsi="TimesNewRomanPSMT" w:cs="Times New Roman"/>
+              </w:rPr>
+              <w:t>Allow other teams to learn how the program works quickly.</w:t>
+            </w:r>
+          </w:p>
+        </w:tc>
+        <w:tc>
+          <w:tcPr>
+            <w:tcW w:w="0" w:type="auto"/>
+            <w:tcBorders>
+              <w:top w:val="single" w:sz="6" w:space="0" w:color="000000"/>
+              <w:left w:val="single" w:sz="6" w:space="0" w:color="000000"/>
+              <w:bottom w:val="single" w:sz="6" w:space="0" w:color="000000"/>
+              <w:right w:val="single" w:sz="6" w:space="0" w:color="000000"/>
+            </w:tcBorders>
+            <w:vAlign w:val="center"/>
+          </w:tcPr>
+          <w:p>
+            <w:pPr>
+              <w:spacing w:before="100" w:beforeAutospacing="1" w:after="100" w:afterAutospacing="1"/>
+              <w:rPr>
+                <w:rFonts w:ascii="TimesNewRomanPS" w:eastAsia="Times New Roman" w:hAnsi="TimesNewRomanPS" w:cs="Times New Roman"/>
+                <w:b/>
+                <w:bCs/>
+              </w:rPr>
+            </w:pPr>
+            <w:r>
+              <w:rPr>
+                <w:rFonts w:ascii="TimesNewRomanPS" w:eastAsia="Times New Roman" w:hAnsi="TimesNewRomanPS" w:cs="Times New Roman"/>
+                <w:b/>
+                <w:bCs/>
+              </w:rPr>
+              <w:t>LOW</w:t>
             </w:r>
           </w:p>
         </w:tc>
@@ -1456,21 +1628,7 @@
               <w:rPr>
                 <w:rFonts w:ascii="TimesNewRomanPSMT" w:eastAsia="Times New Roman" w:hAnsi="TimesNewRomanPSMT" w:cs="Times New Roman"/>
               </w:rPr>
-              <w:t xml:space="preserve">If the fix does not work on certain </w:t>
-            </w:r>
-            <w:proofErr w:type="gramStart"/>
-            <w:r>
-              <w:rPr>
-                <w:rFonts w:ascii="TimesNewRomanPSMT" w:eastAsia="Times New Roman" w:hAnsi="TimesNewRomanPSMT" w:cs="Times New Roman"/>
-              </w:rPr>
-              <w:t>browsers</w:t>
-            </w:r>
-            <w:proofErr w:type="gramEnd"/>
-            <w:r>
-              <w:rPr>
-                <w:rFonts w:ascii="TimesNewRomanPSMT" w:eastAsia="Times New Roman" w:hAnsi="TimesNewRomanPSMT" w:cs="Times New Roman"/>
-              </w:rPr>
-              <w:t xml:space="preserve"> then this fix can be considered a new issue. </w:t>
+              <w:t xml:space="preserve">If the fix does not work on certain browsers then this fix can be considered a new issue. </w:t>
             </w:r>
           </w:p>
         </w:tc>
@@ -1499,10 +1657,20 @@
                 <w:b/>
                 <w:bCs/>
               </w:rPr>
-              <w:t xml:space="preserve">HIGH </w:t>
-            </w:r>
-          </w:p>
-        </w:tc>
+              <w:t>LOW</w:t>
+            </w:r>
+            <w:r>
+              <w:rPr>
+                <w:rFonts w:ascii="TimesNewRomanPS" w:eastAsia="Times New Roman" w:hAnsi="TimesNewRomanPS" w:cs="Times New Roman"/>
+                <w:b/>
+                <w:bCs/>
+              </w:rPr>
+              <w:t xml:space="preserve"> </w:t>
+            </w:r>
+          </w:p>
+        </w:tc>
+        <w:bookmarkStart w:id="0" w:name="_GoBack"/>
+        <w:bookmarkEnd w:id="0"/>
       </w:tr>
     </w:tbl>
     <w:p/>
@@ -1529,7 +1697,7 @@
     </w:rPrDefault>
     <w:pPrDefault/>
   </w:docDefaults>
-  <w:latentStyles w:defLockedState="0" w:defUIPriority="99" w:defSemiHidden="0" w:defUnhideWhenUsed="0" w:defQFormat="0" w:count="376">
+  <w:latentStyles w:defLockedState="0" w:defUIPriority="99" w:defSemiHidden="0" w:defUnhideWhenUsed="0" w:defQFormat="0" w:count="375">
     <w:lsdException w:name="Normal" w:uiPriority="0" w:qFormat="1"/>
     <w:lsdException w:name="heading 1" w:uiPriority="9" w:qFormat="1"/>
     <w:lsdException w:name="heading 2" w:semiHidden="1" w:uiPriority="9" w:unhideWhenUsed="1" w:qFormat="1"/>
@@ -1905,7 +2073,6 @@
     <w:lsdException w:name="Smart Hyperlink" w:semiHidden="1" w:unhideWhenUsed="1"/>
     <w:lsdException w:name="Hashtag" w:semiHidden="1" w:unhideWhenUsed="1"/>
     <w:lsdException w:name="Unresolved Mention" w:semiHidden="1" w:unhideWhenUsed="1"/>
-    <w:lsdException w:name="Smart Link" w:semiHidden="1" w:unhideWhenUsed="1"/>
   </w:latentStyles>
   <w:style w:type="paragraph" w:default="1" w:styleId="Normal">
     <w:name w:val="Normal"/>

</xml_diff>